<commit_message>
Added solution for problem 9
</commit_message>
<xml_diff>
--- a/ProblemSolvingCN 9 2 Build a Switch and Router Network.docx
+++ b/ProblemSolvingCN 9 2 Build a Switch and Router Network.docx
@@ -1,6 +1,6 @@
 
 <file path=word/document.xml><?xml version="1.0" encoding="utf-8"?>
-<w:document xmlns:wpc="http://schemas.microsoft.com/office/word/2010/wordprocessingCanvas" xmlns:cx="http://schemas.microsoft.com/office/drawing/2014/chartex" xmlns:cx1="http://schemas.microsoft.com/office/drawing/2015/9/8/chartex" xmlns:cx2="http://schemas.microsoft.com/office/drawing/2015/10/21/chartex" xmlns:cx3="http://schemas.microsoft.com/office/drawing/2016/5/9/chartex" xmlns:cx4="http://schemas.microsoft.com/office/drawing/2016/5/10/chartex" xmlns:cx5="http://schemas.microsoft.com/office/drawing/2016/5/11/chartex" xmlns:cx6="http://schemas.microsoft.com/office/drawing/2016/5/12/chartex" xmlns:cx7="http://schemas.microsoft.com/office/drawing/2016/5/13/chartex" xmlns:cx8="http://schemas.microsoft.com/office/drawing/2016/5/14/chartex" xmlns:mc="http://schemas.openxmlformats.org/markup-compatibility/2006" xmlns:aink="http://schemas.microsoft.com/office/drawing/2016/ink" xmlns:am3d="http://schemas.microsoft.com/office/drawing/2017/model3d" xmlns:o="urn:schemas-microsoft-com:office:office" xmlns:r="http://schemas.openxmlformats.org/officeDocument/2006/relationships" xmlns:m="http://schemas.openxmlformats.org/officeDocument/2006/math" xmlns:v="urn:schemas-microsoft-com:vml" xmlns:wp14="http://schemas.microsoft.com/office/word/2010/wordprocessingDrawing" xmlns:wp="http://schemas.openxmlformats.org/drawingml/2006/wordprocessingDrawing" xmlns:w10="urn:schemas-microsoft-com:office:word" xmlns:w="http://schemas.openxmlformats.org/wordprocessingml/2006/main" xmlns:w14="http://schemas.microsoft.com/office/word/2010/wordml" xmlns:w15="http://schemas.microsoft.com/office/word/2012/wordml" xmlns:w16cex="http://schemas.microsoft.com/office/word/2018/wordml/cex" xmlns:w16cid="http://schemas.microsoft.com/office/word/2016/wordml/cid" xmlns:w16="http://schemas.microsoft.com/office/word/2018/wordml" xmlns:w16sdtdh="http://schemas.microsoft.com/office/word/2020/wordml/sdtdatahash" xmlns:w16se="http://schemas.microsoft.com/office/word/2015/wordml/symex" xmlns:wpg="http://schemas.microsoft.com/office/word/2010/wordprocessingGroup" xmlns:wpi="http://schemas.microsoft.com/office/word/2010/wordprocessingInk" xmlns:wne="http://schemas.microsoft.com/office/word/2006/wordml" xmlns:wps="http://schemas.microsoft.com/office/word/2010/wordprocessingShape" mc:Ignorable="w14 w15 w16se w16cid w16 w16cex w16sdtdh wp14">
+<w:document xmlns:wpc="http://schemas.microsoft.com/office/word/2010/wordprocessingCanvas" xmlns:cx="http://schemas.microsoft.com/office/drawing/2014/chartex" xmlns:cx1="http://schemas.microsoft.com/office/drawing/2015/9/8/chartex" xmlns:cx2="http://schemas.microsoft.com/office/drawing/2015/10/21/chartex" xmlns:cx3="http://schemas.microsoft.com/office/drawing/2016/5/9/chartex" xmlns:cx4="http://schemas.microsoft.com/office/drawing/2016/5/10/chartex" xmlns:cx5="http://schemas.microsoft.com/office/drawing/2016/5/11/chartex" xmlns:cx6="http://schemas.microsoft.com/office/drawing/2016/5/12/chartex" xmlns:cx7="http://schemas.microsoft.com/office/drawing/2016/5/13/chartex" xmlns:cx8="http://schemas.microsoft.com/office/drawing/2016/5/14/chartex" xmlns:mc="http://schemas.openxmlformats.org/markup-compatibility/2006" xmlns:aink="http://schemas.microsoft.com/office/drawing/2016/ink" xmlns:am3d="http://schemas.microsoft.com/office/drawing/2017/model3d" xmlns:o="urn:schemas-microsoft-com:office:office" xmlns:oel="http://schemas.microsoft.com/office/2019/extlst" xmlns:r="http://schemas.openxmlformats.org/officeDocument/2006/relationships" xmlns:m="http://schemas.openxmlformats.org/officeDocument/2006/math" xmlns:v="urn:schemas-microsoft-com:vml" xmlns:wp14="http://schemas.microsoft.com/office/word/2010/wordprocessingDrawing" xmlns:wp="http://schemas.openxmlformats.org/drawingml/2006/wordprocessingDrawing" xmlns:w10="urn:schemas-microsoft-com:office:word" xmlns:w="http://schemas.openxmlformats.org/wordprocessingml/2006/main" xmlns:w14="http://schemas.microsoft.com/office/word/2010/wordml" xmlns:w15="http://schemas.microsoft.com/office/word/2012/wordml" xmlns:w16cex="http://schemas.microsoft.com/office/word/2018/wordml/cex" xmlns:w16cid="http://schemas.microsoft.com/office/word/2016/wordml/cid" xmlns:w16="http://schemas.microsoft.com/office/word/2018/wordml" xmlns:w16sdtdh="http://schemas.microsoft.com/office/word/2020/wordml/sdtdatahash" xmlns:w16se="http://schemas.microsoft.com/office/word/2015/wordml/symex" xmlns:wpg="http://schemas.microsoft.com/office/word/2010/wordprocessingGroup" xmlns:wpi="http://schemas.microsoft.com/office/word/2010/wordprocessingInk" xmlns:wne="http://schemas.microsoft.com/office/word/2006/wordml" xmlns:wps="http://schemas.microsoft.com/office/word/2010/wordprocessingShape" mc:Ignorable="w14 w15 w16se w16cid w16 w16cex w16sdtdh wp14">
   <w:body>
     <w:p>
       <w:pPr>
@@ -258,6 +258,16 @@
           <w:sz w:val="28"/>
           <w:szCs w:val="28"/>
         </w:rPr>
+        <w:t>2001</w:t>
+      </w:r>
+      <w:r>
+        <w:rPr>
+          <w:rFonts w:ascii="Times New Roman" w:hAnsi="Times New Roman" w:cs="Times New Roman"/>
+          <w:bCs/>
+          <w:noProof/>
+          <w:sz w:val="28"/>
+          <w:szCs w:val="28"/>
+        </w:rPr>
         <w:drawing>
           <wp:inline distT="0" distB="0" distL="0" distR="0" wp14:anchorId="504AA0BF" wp14:editId="6CD7302F">
             <wp:extent cx="6837045" cy="3189605"/>
@@ -526,25 +536,29 @@
           <w:sz w:val="24"/>
           <w:szCs w:val="24"/>
         </w:rPr>
-        <w:t xml:space="preserve">. </w:t>
-      </w:r>
-      <w:r>
+        <w:t>. Other routers and switches can be used. Depending on the model and Cisco IOS version, the commands available and the output produced might vary from what is shown in the labs.</w:t>
+      </w:r>
+    </w:p>
+    <w:p>
+      <w:pPr>
+        <w:spacing w:after="0" w:line="360" w:lineRule="auto"/>
+        <w:ind w:firstLine="720"/>
+        <w:jc w:val="both"/>
         <w:rPr>
           <w:rFonts w:ascii="Times New Roman" w:hAnsi="Times New Roman" w:cs="Times New Roman"/>
           <w:bCs/>
           <w:sz w:val="24"/>
           <w:szCs w:val="24"/>
         </w:rPr>
-        <w:t>Other routers</w:t>
-      </w:r>
-      <w:r>
-        <w:rPr>
-          <w:rFonts w:ascii="Times New Roman" w:hAnsi="Times New Roman" w:cs="Times New Roman"/>
-          <w:bCs/>
+      </w:pPr>
+      <w:r>
+        <w:rPr>
+          <w:rFonts w:ascii="Times New Roman" w:hAnsi="Times New Roman" w:cs="Times New Roman"/>
+          <w:b/>
           <w:sz w:val="24"/>
           <w:szCs w:val="24"/>
         </w:rPr>
-        <w:t xml:space="preserve"> and</w:t>
+        <w:t>Note:</w:t>
       </w:r>
       <w:r>
         <w:rPr>
@@ -553,7 +567,320 @@
           <w:sz w:val="24"/>
           <w:szCs w:val="24"/>
         </w:rPr>
-        <w:t xml:space="preserve"> switches can be used. Depending on the model and Cisco IOS version, the commands available and the output produced might vary from what is shown in the labs.</w:t>
+        <w:t xml:space="preserve"> Ensure that the routers and switches have been erased and have no startup configurations. Consult with your instructor for the procedure to initialize and reload a router and switch.</w:t>
+      </w:r>
+    </w:p>
+    <w:p>
+      <w:pPr>
+        <w:spacing w:after="0" w:line="360" w:lineRule="auto"/>
+        <w:jc w:val="both"/>
+        <w:rPr>
+          <w:rFonts w:ascii="Times New Roman" w:hAnsi="Times New Roman" w:cs="Times New Roman"/>
+          <w:bCs/>
+          <w:sz w:val="28"/>
+          <w:szCs w:val="28"/>
+        </w:rPr>
+      </w:pPr>
+    </w:p>
+    <w:p>
+      <w:pPr>
+        <w:spacing w:after="0" w:line="360" w:lineRule="auto"/>
+        <w:jc w:val="center"/>
+        <w:rPr>
+          <w:rFonts w:ascii="Times New Roman" w:hAnsi="Times New Roman" w:cs="Times New Roman"/>
+          <w:b/>
+          <w:sz w:val="28"/>
+          <w:szCs w:val="28"/>
+        </w:rPr>
+      </w:pPr>
+      <w:r>
+        <w:rPr>
+          <w:rFonts w:ascii="Times New Roman" w:hAnsi="Times New Roman" w:cs="Times New Roman"/>
+          <w:b/>
+          <w:sz w:val="28"/>
+          <w:szCs w:val="28"/>
+        </w:rPr>
+        <w:t>Part 1: Set Up Topology and Initialize Devices</w:t>
+      </w:r>
+    </w:p>
+    <w:p>
+      <w:pPr>
+        <w:spacing w:after="0" w:line="360" w:lineRule="auto"/>
+        <w:ind w:firstLine="720"/>
+        <w:jc w:val="both"/>
+        <w:rPr>
+          <w:rFonts w:ascii="Times New Roman" w:hAnsi="Times New Roman" w:cs="Times New Roman"/>
+          <w:bCs/>
+          <w:sz w:val="28"/>
+          <w:szCs w:val="28"/>
+        </w:rPr>
+      </w:pPr>
+      <w:r>
+        <w:rPr>
+          <w:rFonts w:ascii="Times New Roman" w:hAnsi="Times New Roman" w:cs="Times New Roman"/>
+          <w:b/>
+          <w:sz w:val="28"/>
+          <w:szCs w:val="28"/>
+        </w:rPr>
+        <w:t>Step 1</w:t>
+      </w:r>
+      <w:r>
+        <w:rPr>
+          <w:rFonts w:ascii="Times New Roman" w:hAnsi="Times New Roman" w:cs="Times New Roman"/>
+          <w:bCs/>
+          <w:sz w:val="28"/>
+          <w:szCs w:val="28"/>
+        </w:rPr>
+        <w:t>: Cable the network as shown in the topology.</w:t>
+      </w:r>
+    </w:p>
+    <w:p>
+      <w:pPr>
+        <w:spacing w:after="0" w:line="360" w:lineRule="auto"/>
+        <w:ind w:firstLine="720"/>
+        <w:jc w:val="both"/>
+        <w:rPr>
+          <w:rFonts w:ascii="Times New Roman" w:hAnsi="Times New Roman" w:cs="Times New Roman"/>
+          <w:bCs/>
+          <w:sz w:val="28"/>
+          <w:szCs w:val="28"/>
+        </w:rPr>
+      </w:pPr>
+      <w:r>
+        <w:rPr>
+          <w:rFonts w:ascii="Times New Roman" w:hAnsi="Times New Roman" w:cs="Times New Roman"/>
+          <w:bCs/>
+          <w:sz w:val="28"/>
+          <w:szCs w:val="28"/>
+        </w:rPr>
+        <w:t>a. Attach the devices shown in the topology diagram, and cable, as necessary.</w:t>
+      </w:r>
+    </w:p>
+    <w:p>
+      <w:pPr>
+        <w:spacing w:after="0" w:line="360" w:lineRule="auto"/>
+        <w:ind w:firstLine="720"/>
+        <w:jc w:val="both"/>
+        <w:rPr>
+          <w:rFonts w:ascii="Times New Roman" w:hAnsi="Times New Roman" w:cs="Times New Roman"/>
+          <w:bCs/>
+          <w:sz w:val="28"/>
+          <w:szCs w:val="28"/>
+        </w:rPr>
+      </w:pPr>
+      <w:r>
+        <w:rPr>
+          <w:rFonts w:ascii="Times New Roman" w:hAnsi="Times New Roman" w:cs="Times New Roman"/>
+          <w:bCs/>
+          <w:sz w:val="28"/>
+          <w:szCs w:val="28"/>
+        </w:rPr>
+        <w:t>b. Power on all the devices in the topology.</w:t>
+      </w:r>
+    </w:p>
+    <w:p>
+      <w:pPr>
+        <w:spacing w:after="0" w:line="360" w:lineRule="auto"/>
+        <w:ind w:firstLine="720"/>
+        <w:jc w:val="both"/>
+        <w:rPr>
+          <w:rFonts w:ascii="Times New Roman" w:hAnsi="Times New Roman" w:cs="Times New Roman"/>
+          <w:bCs/>
+          <w:sz w:val="28"/>
+          <w:szCs w:val="28"/>
+        </w:rPr>
+      </w:pPr>
+      <w:r>
+        <w:rPr>
+          <w:rFonts w:ascii="Times New Roman" w:hAnsi="Times New Roman" w:cs="Times New Roman"/>
+          <w:b/>
+          <w:sz w:val="28"/>
+          <w:szCs w:val="28"/>
+        </w:rPr>
+        <w:t>Step 2</w:t>
+      </w:r>
+      <w:r>
+        <w:rPr>
+          <w:rFonts w:ascii="Times New Roman" w:hAnsi="Times New Roman" w:cs="Times New Roman"/>
+          <w:bCs/>
+          <w:sz w:val="28"/>
+          <w:szCs w:val="28"/>
+        </w:rPr>
+        <w:t>: Initialize and reload the router and switch.</w:t>
+      </w:r>
+    </w:p>
+    <w:p>
+      <w:pPr>
+        <w:spacing w:after="0" w:line="360" w:lineRule="auto"/>
+        <w:ind w:firstLine="720"/>
+        <w:jc w:val="both"/>
+        <w:rPr>
+          <w:rFonts w:ascii="Times New Roman" w:hAnsi="Times New Roman" w:cs="Times New Roman"/>
+          <w:bCs/>
+          <w:sz w:val="28"/>
+          <w:szCs w:val="28"/>
+        </w:rPr>
+      </w:pPr>
+      <w:r>
+        <w:rPr>
+          <w:rFonts w:ascii="Times New Roman" w:hAnsi="Times New Roman" w:cs="Times New Roman"/>
+          <w:bCs/>
+          <w:sz w:val="28"/>
+          <w:szCs w:val="28"/>
+        </w:rPr>
+        <w:t>If configuration files were previously saved on the router and switch, initialize and reload these devices back to their default configurations.</w:t>
+      </w:r>
+    </w:p>
+    <w:p>
+      <w:pPr>
+        <w:spacing w:after="0" w:line="360" w:lineRule="auto"/>
+        <w:jc w:val="both"/>
+        <w:rPr>
+          <w:rFonts w:ascii="Times New Roman" w:hAnsi="Times New Roman" w:cs="Times New Roman"/>
+          <w:bCs/>
+          <w:sz w:val="28"/>
+          <w:szCs w:val="28"/>
+        </w:rPr>
+      </w:pPr>
+    </w:p>
+    <w:p>
+      <w:pPr>
+        <w:spacing w:after="0" w:line="360" w:lineRule="auto"/>
+        <w:jc w:val="center"/>
+        <w:rPr>
+          <w:rFonts w:ascii="Times New Roman" w:hAnsi="Times New Roman" w:cs="Times New Roman"/>
+          <w:b/>
+          <w:sz w:val="28"/>
+          <w:szCs w:val="28"/>
+        </w:rPr>
+      </w:pPr>
+      <w:r>
+        <w:rPr>
+          <w:rFonts w:ascii="Times New Roman" w:hAnsi="Times New Roman" w:cs="Times New Roman"/>
+          <w:b/>
+          <w:sz w:val="28"/>
+          <w:szCs w:val="28"/>
+        </w:rPr>
+        <w:t>Part 2: Configure Devices and Verify Connectivity</w:t>
+      </w:r>
+    </w:p>
+    <w:p>
+      <w:pPr>
+        <w:spacing w:after="0" w:line="360" w:lineRule="auto"/>
+        <w:ind w:firstLine="720"/>
+        <w:jc w:val="both"/>
+        <w:rPr>
+          <w:rFonts w:ascii="Times New Roman" w:hAnsi="Times New Roman" w:cs="Times New Roman"/>
+          <w:bCs/>
+          <w:sz w:val="28"/>
+          <w:szCs w:val="28"/>
+        </w:rPr>
+      </w:pPr>
+      <w:r>
+        <w:rPr>
+          <w:rFonts w:ascii="Times New Roman" w:hAnsi="Times New Roman" w:cs="Times New Roman"/>
+          <w:bCs/>
+          <w:sz w:val="28"/>
+          <w:szCs w:val="28"/>
+        </w:rPr>
+        <w:t>In Part 2, you will set up the network topology and configure basic settings, such as the interface IP addresses, device access, and passwords.</w:t>
+      </w:r>
+    </w:p>
+    <w:p>
+      <w:pPr>
+        <w:spacing w:after="0" w:line="360" w:lineRule="auto"/>
+        <w:ind w:firstLine="720"/>
+        <w:jc w:val="both"/>
+        <w:rPr>
+          <w:rFonts w:ascii="Times New Roman" w:hAnsi="Times New Roman" w:cs="Times New Roman"/>
+          <w:bCs/>
+          <w:sz w:val="28"/>
+          <w:szCs w:val="28"/>
+        </w:rPr>
+      </w:pPr>
+      <w:r>
+        <w:rPr>
+          <w:rFonts w:ascii="Times New Roman" w:hAnsi="Times New Roman" w:cs="Times New Roman"/>
+          <w:b/>
+          <w:sz w:val="28"/>
+          <w:szCs w:val="28"/>
+        </w:rPr>
+        <w:t>Step 1</w:t>
+      </w:r>
+      <w:r>
+        <w:rPr>
+          <w:rFonts w:ascii="Times New Roman" w:hAnsi="Times New Roman" w:cs="Times New Roman"/>
+          <w:bCs/>
+          <w:sz w:val="28"/>
+          <w:szCs w:val="28"/>
+        </w:rPr>
+        <w:t>: Assign static IP information to the PC interfaces.</w:t>
+      </w:r>
+    </w:p>
+    <w:p>
+      <w:pPr>
+        <w:spacing w:after="0" w:line="360" w:lineRule="auto"/>
+        <w:ind w:firstLine="720"/>
+        <w:jc w:val="both"/>
+        <w:rPr>
+          <w:rFonts w:ascii="Times New Roman" w:hAnsi="Times New Roman" w:cs="Times New Roman"/>
+          <w:bCs/>
+          <w:sz w:val="28"/>
+          <w:szCs w:val="28"/>
+        </w:rPr>
+      </w:pPr>
+      <w:r>
+        <w:rPr>
+          <w:rFonts w:ascii="Times New Roman" w:hAnsi="Times New Roman" w:cs="Times New Roman"/>
+          <w:bCs/>
+          <w:sz w:val="28"/>
+          <w:szCs w:val="28"/>
+        </w:rPr>
+        <w:t>a. Configure the IP address, subnet mask, and default gateway settings on PC-A.</w:t>
+      </w:r>
+    </w:p>
+    <w:p>
+      <w:pPr>
+        <w:spacing w:after="0" w:line="360" w:lineRule="auto"/>
+        <w:ind w:firstLine="720"/>
+        <w:jc w:val="both"/>
+        <w:rPr>
+          <w:rFonts w:ascii="Times New Roman" w:hAnsi="Times New Roman" w:cs="Times New Roman"/>
+          <w:bCs/>
+          <w:sz w:val="28"/>
+          <w:szCs w:val="28"/>
+        </w:rPr>
+      </w:pPr>
+      <w:r>
+        <w:rPr>
+          <w:rFonts w:ascii="Times New Roman" w:hAnsi="Times New Roman" w:cs="Times New Roman"/>
+          <w:bCs/>
+          <w:sz w:val="28"/>
+          <w:szCs w:val="28"/>
+        </w:rPr>
+        <w:t>b. Configure the IP address, subnet mask, and default gateway settings on PC-B.</w:t>
+      </w:r>
+    </w:p>
+    <w:p>
+      <w:pPr>
+        <w:spacing w:after="0" w:line="360" w:lineRule="auto"/>
+        <w:ind w:firstLine="720"/>
+        <w:jc w:val="both"/>
+        <w:rPr>
+          <w:rFonts w:ascii="Times New Roman" w:hAnsi="Times New Roman" w:cs="Times New Roman"/>
+          <w:bCs/>
+          <w:sz w:val="28"/>
+          <w:szCs w:val="28"/>
+        </w:rPr>
+      </w:pPr>
+      <w:r>
+        <w:rPr>
+          <w:rFonts w:ascii="Times New Roman" w:hAnsi="Times New Roman" w:cs="Times New Roman"/>
+          <w:bCs/>
+          <w:sz w:val="28"/>
+          <w:szCs w:val="28"/>
+        </w:rPr>
+        <w:t>c. Ping PC-B from a command prompt window on PC-A.</w:t>
       </w:r>
     </w:p>
     <w:p>
@@ -584,370 +911,6 @@
           <w:sz w:val="24"/>
           <w:szCs w:val="24"/>
         </w:rPr>
-        <w:t xml:space="preserve"> Ensure that the routers and switches have been erased and have no startup configurations. Consult with your instructor for the procedure to initialize and reload a router and switch.</w:t>
-      </w:r>
-    </w:p>
-    <w:p>
-      <w:pPr>
-        <w:spacing w:after="0" w:line="360" w:lineRule="auto"/>
-        <w:jc w:val="both"/>
-        <w:rPr>
-          <w:rFonts w:ascii="Times New Roman" w:hAnsi="Times New Roman" w:cs="Times New Roman"/>
-          <w:bCs/>
-          <w:sz w:val="28"/>
-          <w:szCs w:val="28"/>
-        </w:rPr>
-      </w:pPr>
-    </w:p>
-    <w:p>
-      <w:pPr>
-        <w:spacing w:after="0" w:line="360" w:lineRule="auto"/>
-        <w:jc w:val="center"/>
-        <w:rPr>
-          <w:rFonts w:ascii="Times New Roman" w:hAnsi="Times New Roman" w:cs="Times New Roman"/>
-          <w:b/>
-          <w:sz w:val="28"/>
-          <w:szCs w:val="28"/>
-        </w:rPr>
-      </w:pPr>
-      <w:r>
-        <w:rPr>
-          <w:rFonts w:ascii="Times New Roman" w:hAnsi="Times New Roman" w:cs="Times New Roman"/>
-          <w:b/>
-          <w:sz w:val="28"/>
-          <w:szCs w:val="28"/>
-        </w:rPr>
-        <w:t>Part 1: Set Up Topology and Initialize Devices</w:t>
-      </w:r>
-    </w:p>
-    <w:p>
-      <w:pPr>
-        <w:spacing w:after="0" w:line="360" w:lineRule="auto"/>
-        <w:ind w:firstLine="720"/>
-        <w:jc w:val="both"/>
-        <w:rPr>
-          <w:rFonts w:ascii="Times New Roman" w:hAnsi="Times New Roman" w:cs="Times New Roman"/>
-          <w:bCs/>
-          <w:sz w:val="28"/>
-          <w:szCs w:val="28"/>
-        </w:rPr>
-      </w:pPr>
-      <w:r>
-        <w:rPr>
-          <w:rFonts w:ascii="Times New Roman" w:hAnsi="Times New Roman" w:cs="Times New Roman"/>
-          <w:b/>
-          <w:sz w:val="28"/>
-          <w:szCs w:val="28"/>
-        </w:rPr>
-        <w:t>Step 1</w:t>
-      </w:r>
-      <w:r>
-        <w:rPr>
-          <w:rFonts w:ascii="Times New Roman" w:hAnsi="Times New Roman" w:cs="Times New Roman"/>
-          <w:bCs/>
-          <w:sz w:val="28"/>
-          <w:szCs w:val="28"/>
-        </w:rPr>
-        <w:t>: Cable the network as shown in the topology.</w:t>
-      </w:r>
-    </w:p>
-    <w:p>
-      <w:pPr>
-        <w:spacing w:after="0" w:line="360" w:lineRule="auto"/>
-        <w:ind w:firstLine="720"/>
-        <w:jc w:val="both"/>
-        <w:rPr>
-          <w:rFonts w:ascii="Times New Roman" w:hAnsi="Times New Roman" w:cs="Times New Roman"/>
-          <w:bCs/>
-          <w:sz w:val="28"/>
-          <w:szCs w:val="28"/>
-        </w:rPr>
-      </w:pPr>
-      <w:r>
-        <w:rPr>
-          <w:rFonts w:ascii="Times New Roman" w:hAnsi="Times New Roman" w:cs="Times New Roman"/>
-          <w:bCs/>
-          <w:sz w:val="28"/>
-          <w:szCs w:val="28"/>
-        </w:rPr>
-        <w:t>a. Attach the devices shown in the topology diagram, and cable, as necessary.</w:t>
-      </w:r>
-    </w:p>
-    <w:p>
-      <w:pPr>
-        <w:spacing w:after="0" w:line="360" w:lineRule="auto"/>
-        <w:ind w:firstLine="720"/>
-        <w:jc w:val="both"/>
-        <w:rPr>
-          <w:rFonts w:ascii="Times New Roman" w:hAnsi="Times New Roman" w:cs="Times New Roman"/>
-          <w:bCs/>
-          <w:sz w:val="28"/>
-          <w:szCs w:val="28"/>
-        </w:rPr>
-      </w:pPr>
-      <w:r>
-        <w:rPr>
-          <w:rFonts w:ascii="Times New Roman" w:hAnsi="Times New Roman" w:cs="Times New Roman"/>
-          <w:bCs/>
-          <w:sz w:val="28"/>
-          <w:szCs w:val="28"/>
-        </w:rPr>
-        <w:t>b. Power on all the devices in the topology.</w:t>
-      </w:r>
-    </w:p>
-    <w:p>
-      <w:pPr>
-        <w:spacing w:after="0" w:line="360" w:lineRule="auto"/>
-        <w:ind w:firstLine="720"/>
-        <w:jc w:val="both"/>
-        <w:rPr>
-          <w:rFonts w:ascii="Times New Roman" w:hAnsi="Times New Roman" w:cs="Times New Roman"/>
-          <w:bCs/>
-          <w:sz w:val="28"/>
-          <w:szCs w:val="28"/>
-        </w:rPr>
-      </w:pPr>
-      <w:r>
-        <w:rPr>
-          <w:rFonts w:ascii="Times New Roman" w:hAnsi="Times New Roman" w:cs="Times New Roman"/>
-          <w:b/>
-          <w:sz w:val="28"/>
-          <w:szCs w:val="28"/>
-        </w:rPr>
-        <w:t>Step 2</w:t>
-      </w:r>
-      <w:r>
-        <w:rPr>
-          <w:rFonts w:ascii="Times New Roman" w:hAnsi="Times New Roman" w:cs="Times New Roman"/>
-          <w:bCs/>
-          <w:sz w:val="28"/>
-          <w:szCs w:val="28"/>
-        </w:rPr>
-        <w:t>: Initialize and reload the router and switch.</w:t>
-      </w:r>
-    </w:p>
-    <w:p>
-      <w:pPr>
-        <w:spacing w:after="0" w:line="360" w:lineRule="auto"/>
-        <w:ind w:firstLine="720"/>
-        <w:jc w:val="both"/>
-        <w:rPr>
-          <w:rFonts w:ascii="Times New Roman" w:hAnsi="Times New Roman" w:cs="Times New Roman"/>
-          <w:bCs/>
-          <w:sz w:val="28"/>
-          <w:szCs w:val="28"/>
-        </w:rPr>
-      </w:pPr>
-      <w:r>
-        <w:rPr>
-          <w:rFonts w:ascii="Times New Roman" w:hAnsi="Times New Roman" w:cs="Times New Roman"/>
-          <w:bCs/>
-          <w:sz w:val="28"/>
-          <w:szCs w:val="28"/>
-        </w:rPr>
-        <w:t xml:space="preserve">If configuration files were previously saved on the router and switch, </w:t>
-      </w:r>
-      <w:proofErr w:type="gramStart"/>
-      <w:r>
-        <w:rPr>
-          <w:rFonts w:ascii="Times New Roman" w:hAnsi="Times New Roman" w:cs="Times New Roman"/>
-          <w:bCs/>
-          <w:sz w:val="28"/>
-          <w:szCs w:val="28"/>
-        </w:rPr>
-        <w:t>initialize</w:t>
-      </w:r>
-      <w:proofErr w:type="gramEnd"/>
-      <w:r>
-        <w:rPr>
-          <w:rFonts w:ascii="Times New Roman" w:hAnsi="Times New Roman" w:cs="Times New Roman"/>
-          <w:bCs/>
-          <w:sz w:val="28"/>
-          <w:szCs w:val="28"/>
-        </w:rPr>
-        <w:t xml:space="preserve"> and reload these devices back to their default configurations.</w:t>
-      </w:r>
-    </w:p>
-    <w:p>
-      <w:pPr>
-        <w:spacing w:after="0" w:line="360" w:lineRule="auto"/>
-        <w:jc w:val="both"/>
-        <w:rPr>
-          <w:rFonts w:ascii="Times New Roman" w:hAnsi="Times New Roman" w:cs="Times New Roman"/>
-          <w:bCs/>
-          <w:sz w:val="28"/>
-          <w:szCs w:val="28"/>
-        </w:rPr>
-      </w:pPr>
-    </w:p>
-    <w:p>
-      <w:pPr>
-        <w:spacing w:after="0" w:line="360" w:lineRule="auto"/>
-        <w:jc w:val="center"/>
-        <w:rPr>
-          <w:rFonts w:ascii="Times New Roman" w:hAnsi="Times New Roman" w:cs="Times New Roman"/>
-          <w:b/>
-          <w:sz w:val="28"/>
-          <w:szCs w:val="28"/>
-        </w:rPr>
-      </w:pPr>
-      <w:r>
-        <w:rPr>
-          <w:rFonts w:ascii="Times New Roman" w:hAnsi="Times New Roman" w:cs="Times New Roman"/>
-          <w:b/>
-          <w:sz w:val="28"/>
-          <w:szCs w:val="28"/>
-        </w:rPr>
-        <w:t>Part 2: Configure Devices and Verify Connectivity</w:t>
-      </w:r>
-    </w:p>
-    <w:p>
-      <w:pPr>
-        <w:spacing w:after="0" w:line="360" w:lineRule="auto"/>
-        <w:ind w:firstLine="720"/>
-        <w:jc w:val="both"/>
-        <w:rPr>
-          <w:rFonts w:ascii="Times New Roman" w:hAnsi="Times New Roman" w:cs="Times New Roman"/>
-          <w:bCs/>
-          <w:sz w:val="28"/>
-          <w:szCs w:val="28"/>
-        </w:rPr>
-      </w:pPr>
-      <w:r>
-        <w:rPr>
-          <w:rFonts w:ascii="Times New Roman" w:hAnsi="Times New Roman" w:cs="Times New Roman"/>
-          <w:bCs/>
-          <w:sz w:val="28"/>
-          <w:szCs w:val="28"/>
-        </w:rPr>
-        <w:t>In Part 2, you will set up the network topology and configure basic settings, such as the interface IP addresses, device access, and passwords.</w:t>
-      </w:r>
-    </w:p>
-    <w:p>
-      <w:pPr>
-        <w:spacing w:after="0" w:line="360" w:lineRule="auto"/>
-        <w:ind w:firstLine="720"/>
-        <w:jc w:val="both"/>
-        <w:rPr>
-          <w:rFonts w:ascii="Times New Roman" w:hAnsi="Times New Roman" w:cs="Times New Roman"/>
-          <w:bCs/>
-          <w:sz w:val="28"/>
-          <w:szCs w:val="28"/>
-        </w:rPr>
-      </w:pPr>
-      <w:r>
-        <w:rPr>
-          <w:rFonts w:ascii="Times New Roman" w:hAnsi="Times New Roman" w:cs="Times New Roman"/>
-          <w:b/>
-          <w:sz w:val="28"/>
-          <w:szCs w:val="28"/>
-        </w:rPr>
-        <w:t>Step 1</w:t>
-      </w:r>
-      <w:r>
-        <w:rPr>
-          <w:rFonts w:ascii="Times New Roman" w:hAnsi="Times New Roman" w:cs="Times New Roman"/>
-          <w:bCs/>
-          <w:sz w:val="28"/>
-          <w:szCs w:val="28"/>
-        </w:rPr>
-        <w:t>: Assign static IP information to the PC interfaces.</w:t>
-      </w:r>
-    </w:p>
-    <w:p>
-      <w:pPr>
-        <w:spacing w:after="0" w:line="360" w:lineRule="auto"/>
-        <w:ind w:firstLine="720"/>
-        <w:jc w:val="both"/>
-        <w:rPr>
-          <w:rFonts w:ascii="Times New Roman" w:hAnsi="Times New Roman" w:cs="Times New Roman"/>
-          <w:bCs/>
-          <w:sz w:val="28"/>
-          <w:szCs w:val="28"/>
-        </w:rPr>
-      </w:pPr>
-      <w:r>
-        <w:rPr>
-          <w:rFonts w:ascii="Times New Roman" w:hAnsi="Times New Roman" w:cs="Times New Roman"/>
-          <w:bCs/>
-          <w:sz w:val="28"/>
-          <w:szCs w:val="28"/>
-        </w:rPr>
-        <w:t>a. Configure the IP address, subnet mask, and default gateway settings on PC-A.</w:t>
-      </w:r>
-    </w:p>
-    <w:p>
-      <w:pPr>
-        <w:spacing w:after="0" w:line="360" w:lineRule="auto"/>
-        <w:ind w:firstLine="720"/>
-        <w:jc w:val="both"/>
-        <w:rPr>
-          <w:rFonts w:ascii="Times New Roman" w:hAnsi="Times New Roman" w:cs="Times New Roman"/>
-          <w:bCs/>
-          <w:sz w:val="28"/>
-          <w:szCs w:val="28"/>
-        </w:rPr>
-      </w:pPr>
-      <w:r>
-        <w:rPr>
-          <w:rFonts w:ascii="Times New Roman" w:hAnsi="Times New Roman" w:cs="Times New Roman"/>
-          <w:bCs/>
-          <w:sz w:val="28"/>
-          <w:szCs w:val="28"/>
-        </w:rPr>
-        <w:t>b. Configure the IP address, subnet mask, and default gateway settings on PC-B.</w:t>
-      </w:r>
-    </w:p>
-    <w:p>
-      <w:pPr>
-        <w:spacing w:after="0" w:line="360" w:lineRule="auto"/>
-        <w:ind w:firstLine="720"/>
-        <w:jc w:val="both"/>
-        <w:rPr>
-          <w:rFonts w:ascii="Times New Roman" w:hAnsi="Times New Roman" w:cs="Times New Roman"/>
-          <w:bCs/>
-          <w:sz w:val="28"/>
-          <w:szCs w:val="28"/>
-        </w:rPr>
-      </w:pPr>
-      <w:r>
-        <w:rPr>
-          <w:rFonts w:ascii="Times New Roman" w:hAnsi="Times New Roman" w:cs="Times New Roman"/>
-          <w:bCs/>
-          <w:sz w:val="28"/>
-          <w:szCs w:val="28"/>
-        </w:rPr>
-        <w:t>c. Ping PC-B from a command prompt window on PC-A.</w:t>
-      </w:r>
-    </w:p>
-    <w:p>
-      <w:pPr>
-        <w:spacing w:after="0" w:line="360" w:lineRule="auto"/>
-        <w:ind w:firstLine="720"/>
-        <w:jc w:val="both"/>
-        <w:rPr>
-          <w:rFonts w:ascii="Times New Roman" w:hAnsi="Times New Roman" w:cs="Times New Roman"/>
-          <w:bCs/>
-          <w:sz w:val="24"/>
-          <w:szCs w:val="24"/>
-        </w:rPr>
-      </w:pPr>
-      <w:r>
-        <w:rPr>
-          <w:rFonts w:ascii="Times New Roman" w:hAnsi="Times New Roman" w:cs="Times New Roman"/>
-          <w:b/>
-          <w:sz w:val="24"/>
-          <w:szCs w:val="24"/>
-        </w:rPr>
-        <w:t>Note:</w:t>
-      </w:r>
-      <w:r>
-        <w:rPr>
-          <w:rFonts w:ascii="Times New Roman" w:hAnsi="Times New Roman" w:cs="Times New Roman"/>
-          <w:bCs/>
-          <w:sz w:val="24"/>
-          <w:szCs w:val="24"/>
-        </w:rPr>
         <w:t xml:space="preserve"> If pings are not successful, the Windows Firewall may need to be turned off.</w:t>
       </w:r>
     </w:p>
@@ -1298,17 +1261,126 @@
           <w:szCs w:val="28"/>
         </w:rPr>
       </w:pPr>
-      <w:proofErr w:type="spellStart"/>
-      <w:r>
-        <w:rPr>
-          <w:rFonts w:ascii="Times New Roman" w:hAnsi="Times New Roman" w:cs="Times New Roman"/>
-          <w:bCs/>
-          <w:sz w:val="28"/>
-          <w:szCs w:val="28"/>
-        </w:rPr>
-        <w:t>i</w:t>
-      </w:r>
-      <w:proofErr w:type="spellEnd"/>
+      <w:r>
+        <w:rPr>
+          <w:rFonts w:ascii="Times New Roman" w:hAnsi="Times New Roman" w:cs="Times New Roman"/>
+          <w:bCs/>
+          <w:sz w:val="28"/>
+          <w:szCs w:val="28"/>
+        </w:rPr>
+        <w:t>i.</w:t>
+      </w:r>
+      <w:r>
+        <w:rPr>
+          <w:rFonts w:ascii="Times New Roman" w:hAnsi="Times New Roman" w:cs="Times New Roman"/>
+          <w:bCs/>
+          <w:sz w:val="28"/>
+          <w:szCs w:val="28"/>
+        </w:rPr>
+        <w:t> </w:t>
+      </w:r>
+      <w:r>
+        <w:rPr>
+          <w:rFonts w:ascii="Times New Roman" w:hAnsi="Times New Roman" w:cs="Times New Roman"/>
+          <w:bCs/>
+          <w:sz w:val="28"/>
+          <w:szCs w:val="28"/>
+        </w:rPr>
+        <w:t>Create a banner that warns anyone accessing the device that unauthorized access is prohibited.</w:t>
+      </w:r>
+    </w:p>
+    <w:p>
+      <w:pPr>
+        <w:spacing w:after="0" w:line="360" w:lineRule="auto"/>
+        <w:ind w:firstLine="720"/>
+        <w:jc w:val="both"/>
+        <w:rPr>
+          <w:rFonts w:ascii="Times New Roman" w:hAnsi="Times New Roman" w:cs="Times New Roman"/>
+          <w:bCs/>
+          <w:sz w:val="28"/>
+          <w:szCs w:val="28"/>
+        </w:rPr>
+      </w:pPr>
+      <w:r>
+        <w:rPr>
+          <w:rFonts w:ascii="Times New Roman" w:hAnsi="Times New Roman" w:cs="Times New Roman"/>
+          <w:bCs/>
+          <w:sz w:val="28"/>
+          <w:szCs w:val="28"/>
+        </w:rPr>
+        <w:t>j. Configure and activate both interfaces on the router.</w:t>
+      </w:r>
+    </w:p>
+    <w:p>
+      <w:pPr>
+        <w:spacing w:after="0" w:line="360" w:lineRule="auto"/>
+        <w:ind w:firstLine="720"/>
+        <w:jc w:val="both"/>
+        <w:rPr>
+          <w:rFonts w:ascii="Times New Roman" w:hAnsi="Times New Roman" w:cs="Times New Roman"/>
+          <w:bCs/>
+          <w:sz w:val="28"/>
+          <w:szCs w:val="28"/>
+        </w:rPr>
+      </w:pPr>
+      <w:r>
+        <w:rPr>
+          <w:rFonts w:ascii="Times New Roman" w:hAnsi="Times New Roman" w:cs="Times New Roman"/>
+          <w:bCs/>
+          <w:sz w:val="28"/>
+          <w:szCs w:val="28"/>
+        </w:rPr>
+        <w:t>k.</w:t>
+      </w:r>
+      <w:r>
+        <w:rPr>
+          <w:rFonts w:ascii="Times New Roman" w:hAnsi="Times New Roman" w:cs="Times New Roman"/>
+          <w:bCs/>
+          <w:sz w:val="28"/>
+          <w:szCs w:val="28"/>
+        </w:rPr>
+        <w:t> </w:t>
+      </w:r>
+      <w:r>
+        <w:rPr>
+          <w:rFonts w:ascii="Times New Roman" w:hAnsi="Times New Roman" w:cs="Times New Roman"/>
+          <w:bCs/>
+          <w:sz w:val="28"/>
+          <w:szCs w:val="28"/>
+        </w:rPr>
+        <w:t>Configure an interface description for each interface indicating which device is connected to it.</w:t>
+      </w:r>
+    </w:p>
+    <w:p>
+      <w:pPr>
+        <w:spacing w:after="0" w:line="360" w:lineRule="auto"/>
+        <w:ind w:firstLine="720"/>
+        <w:jc w:val="both"/>
+        <w:rPr>
+          <w:rFonts w:ascii="Times New Roman" w:hAnsi="Times New Roman" w:cs="Times New Roman"/>
+          <w:bCs/>
+          <w:sz w:val="28"/>
+          <w:szCs w:val="28"/>
+        </w:rPr>
+      </w:pPr>
+      <w:r>
+        <w:rPr>
+          <w:rFonts w:ascii="Times New Roman" w:hAnsi="Times New Roman" w:cs="Times New Roman"/>
+          <w:bCs/>
+          <w:sz w:val="28"/>
+          <w:szCs w:val="28"/>
+        </w:rPr>
+        <w:t xml:space="preserve">l. To enable IPv6 routing, enter the command </w:t>
+      </w:r>
+      <w:r>
+        <w:rPr>
+          <w:rFonts w:ascii="Times New Roman" w:hAnsi="Times New Roman" w:cs="Times New Roman"/>
+          <w:b/>
+          <w:sz w:val="28"/>
+          <w:szCs w:val="28"/>
+        </w:rPr>
+        <w:t>ipv6 unicast-routing</w:t>
+      </w:r>
       <w:r>
         <w:rPr>
           <w:rFonts w:ascii="Times New Roman" w:hAnsi="Times New Roman" w:cs="Times New Roman"/>
@@ -1318,137 +1390,6 @@
         </w:rPr>
         <w:t>.</w:t>
       </w:r>
-      <w:r>
-        <w:rPr>
-          <w:rFonts w:ascii="Times New Roman" w:hAnsi="Times New Roman" w:cs="Times New Roman"/>
-          <w:bCs/>
-          <w:sz w:val="28"/>
-          <w:szCs w:val="28"/>
-        </w:rPr>
-        <w:t> </w:t>
-      </w:r>
-      <w:r>
-        <w:rPr>
-          <w:rFonts w:ascii="Times New Roman" w:hAnsi="Times New Roman" w:cs="Times New Roman"/>
-          <w:bCs/>
-          <w:sz w:val="28"/>
-          <w:szCs w:val="28"/>
-        </w:rPr>
-        <w:t>Create a banner that warns anyone accessing the device that unauthorized access is prohibited.</w:t>
-      </w:r>
-    </w:p>
-    <w:p>
-      <w:pPr>
-        <w:spacing w:after="0" w:line="360" w:lineRule="auto"/>
-        <w:ind w:firstLine="720"/>
-        <w:jc w:val="both"/>
-        <w:rPr>
-          <w:rFonts w:ascii="Times New Roman" w:hAnsi="Times New Roman" w:cs="Times New Roman"/>
-          <w:bCs/>
-          <w:sz w:val="28"/>
-          <w:szCs w:val="28"/>
-        </w:rPr>
-      </w:pPr>
-      <w:r>
-        <w:rPr>
-          <w:rFonts w:ascii="Times New Roman" w:hAnsi="Times New Roman" w:cs="Times New Roman"/>
-          <w:bCs/>
-          <w:sz w:val="28"/>
-          <w:szCs w:val="28"/>
-        </w:rPr>
-        <w:t>j. Configure and activate both interfaces on the router.</w:t>
-      </w:r>
-    </w:p>
-    <w:p>
-      <w:pPr>
-        <w:spacing w:after="0" w:line="360" w:lineRule="auto"/>
-        <w:ind w:firstLine="720"/>
-        <w:jc w:val="both"/>
-        <w:rPr>
-          <w:rFonts w:ascii="Times New Roman" w:hAnsi="Times New Roman" w:cs="Times New Roman"/>
-          <w:bCs/>
-          <w:sz w:val="28"/>
-          <w:szCs w:val="28"/>
-        </w:rPr>
-      </w:pPr>
-      <w:r>
-        <w:rPr>
-          <w:rFonts w:ascii="Times New Roman" w:hAnsi="Times New Roman" w:cs="Times New Roman"/>
-          <w:bCs/>
-          <w:sz w:val="28"/>
-          <w:szCs w:val="28"/>
-        </w:rPr>
-        <w:t>k.</w:t>
-      </w:r>
-      <w:r>
-        <w:rPr>
-          <w:rFonts w:ascii="Times New Roman" w:hAnsi="Times New Roman" w:cs="Times New Roman"/>
-          <w:bCs/>
-          <w:sz w:val="28"/>
-          <w:szCs w:val="28"/>
-        </w:rPr>
-        <w:t> </w:t>
-      </w:r>
-      <w:r>
-        <w:rPr>
-          <w:rFonts w:ascii="Times New Roman" w:hAnsi="Times New Roman" w:cs="Times New Roman"/>
-          <w:bCs/>
-          <w:sz w:val="28"/>
-          <w:szCs w:val="28"/>
-        </w:rPr>
-        <w:t>Configure an interface description for each interface indicating which device is connected to it.</w:t>
-      </w:r>
-    </w:p>
-    <w:p>
-      <w:pPr>
-        <w:spacing w:after="0" w:line="360" w:lineRule="auto"/>
-        <w:ind w:firstLine="720"/>
-        <w:jc w:val="both"/>
-        <w:rPr>
-          <w:rFonts w:ascii="Times New Roman" w:hAnsi="Times New Roman" w:cs="Times New Roman"/>
-          <w:bCs/>
-          <w:sz w:val="28"/>
-          <w:szCs w:val="28"/>
-        </w:rPr>
-      </w:pPr>
-      <w:r>
-        <w:rPr>
-          <w:rFonts w:ascii="Times New Roman" w:hAnsi="Times New Roman" w:cs="Times New Roman"/>
-          <w:bCs/>
-          <w:sz w:val="28"/>
-          <w:szCs w:val="28"/>
-        </w:rPr>
-        <w:t xml:space="preserve">l. To enable IPv6 routing, enter the command </w:t>
-      </w:r>
-      <w:r>
-        <w:rPr>
-          <w:rFonts w:ascii="Times New Roman" w:hAnsi="Times New Roman" w:cs="Times New Roman"/>
-          <w:b/>
-          <w:sz w:val="28"/>
-          <w:szCs w:val="28"/>
-        </w:rPr>
-        <w:t xml:space="preserve">ipv6 </w:t>
-      </w:r>
-      <w:proofErr w:type="gramStart"/>
-      <w:r>
-        <w:rPr>
-          <w:rFonts w:ascii="Times New Roman" w:hAnsi="Times New Roman" w:cs="Times New Roman"/>
-          <w:b/>
-          <w:sz w:val="28"/>
-          <w:szCs w:val="28"/>
-        </w:rPr>
-        <w:t>unicast-routing</w:t>
-      </w:r>
-      <w:proofErr w:type="gramEnd"/>
-      <w:r>
-        <w:rPr>
-          <w:rFonts w:ascii="Times New Roman" w:hAnsi="Times New Roman" w:cs="Times New Roman"/>
-          <w:bCs/>
-          <w:sz w:val="28"/>
-          <w:szCs w:val="28"/>
-        </w:rPr>
-        <w:t>.</w:t>
-      </w:r>
     </w:p>
     <w:p>
       <w:pPr>
@@ -1468,19 +1409,8 @@
           <w:sz w:val="28"/>
           <w:szCs w:val="28"/>
         </w:rPr>
-        <w:t xml:space="preserve">R1(config)# ipv6 </w:t>
-      </w:r>
-      <w:proofErr w:type="gramStart"/>
-      <w:r>
-        <w:rPr>
-          <w:rFonts w:ascii="Courier New" w:hAnsi="Courier New" w:cs="Courier New"/>
-          <w:bCs/>
-          <w:sz w:val="28"/>
-          <w:szCs w:val="28"/>
-        </w:rPr>
-        <w:t>unicast-routing</w:t>
-      </w:r>
-      <w:proofErr w:type="gramEnd"/>
+        <w:t>R1(config)# ipv6 unicast-routing</w:t>
+      </w:r>
     </w:p>
     <w:p>
       <w:pPr>
@@ -2034,7 +1964,7 @@
 </file>
 
 <file path=word/numbering.xml><?xml version="1.0" encoding="utf-8"?>
-<w:numbering xmlns:wpc="http://schemas.microsoft.com/office/word/2010/wordprocessingCanvas" xmlns:cx="http://schemas.microsoft.com/office/drawing/2014/chartex" xmlns:cx1="http://schemas.microsoft.com/office/drawing/2015/9/8/chartex" xmlns:cx2="http://schemas.microsoft.com/office/drawing/2015/10/21/chartex" xmlns:cx3="http://schemas.microsoft.com/office/drawing/2016/5/9/chartex" xmlns:cx4="http://schemas.microsoft.com/office/drawing/2016/5/10/chartex" xmlns:cx5="http://schemas.microsoft.com/office/drawing/2016/5/11/chartex" xmlns:cx6="http://schemas.microsoft.com/office/drawing/2016/5/12/chartex" xmlns:cx7="http://schemas.microsoft.com/office/drawing/2016/5/13/chartex" xmlns:cx8="http://schemas.microsoft.com/office/drawing/2016/5/14/chartex" xmlns:mc="http://schemas.openxmlformats.org/markup-compatibility/2006" xmlns:aink="http://schemas.microsoft.com/office/drawing/2016/ink" xmlns:am3d="http://schemas.microsoft.com/office/drawing/2017/model3d" xmlns:o="urn:schemas-microsoft-com:office:office" xmlns:r="http://schemas.openxmlformats.org/officeDocument/2006/relationships" xmlns:m="http://schemas.openxmlformats.org/officeDocument/2006/math" xmlns:v="urn:schemas-microsoft-com:vml" xmlns:wp14="http://schemas.microsoft.com/office/word/2010/wordprocessingDrawing" xmlns:wp="http://schemas.openxmlformats.org/drawingml/2006/wordprocessingDrawing" xmlns:w10="urn:schemas-microsoft-com:office:word" xmlns:w="http://schemas.openxmlformats.org/wordprocessingml/2006/main" xmlns:w14="http://schemas.microsoft.com/office/word/2010/wordml" xmlns:w15="http://schemas.microsoft.com/office/word/2012/wordml" xmlns:w16cex="http://schemas.microsoft.com/office/word/2018/wordml/cex" xmlns:w16cid="http://schemas.microsoft.com/office/word/2016/wordml/cid" xmlns:w16="http://schemas.microsoft.com/office/word/2018/wordml" xmlns:w16sdtdh="http://schemas.microsoft.com/office/word/2020/wordml/sdtdatahash" xmlns:w16se="http://schemas.microsoft.com/office/word/2015/wordml/symex" xmlns:wpg="http://schemas.microsoft.com/office/word/2010/wordprocessingGroup" xmlns:wpi="http://schemas.microsoft.com/office/word/2010/wordprocessingInk" xmlns:wne="http://schemas.microsoft.com/office/word/2006/wordml" xmlns:wps="http://schemas.microsoft.com/office/word/2010/wordprocessingShape" mc:Ignorable="w14 w15 w16se w16cid w16 w16cex w16sdtdh wp14">
+<w:numbering xmlns:wpc="http://schemas.microsoft.com/office/word/2010/wordprocessingCanvas" xmlns:cx="http://schemas.microsoft.com/office/drawing/2014/chartex" xmlns:cx1="http://schemas.microsoft.com/office/drawing/2015/9/8/chartex" xmlns:cx2="http://schemas.microsoft.com/office/drawing/2015/10/21/chartex" xmlns:cx3="http://schemas.microsoft.com/office/drawing/2016/5/9/chartex" xmlns:cx4="http://schemas.microsoft.com/office/drawing/2016/5/10/chartex" xmlns:cx5="http://schemas.microsoft.com/office/drawing/2016/5/11/chartex" xmlns:cx6="http://schemas.microsoft.com/office/drawing/2016/5/12/chartex" xmlns:cx7="http://schemas.microsoft.com/office/drawing/2016/5/13/chartex" xmlns:cx8="http://schemas.microsoft.com/office/drawing/2016/5/14/chartex" xmlns:mc="http://schemas.openxmlformats.org/markup-compatibility/2006" xmlns:aink="http://schemas.microsoft.com/office/drawing/2016/ink" xmlns:am3d="http://schemas.microsoft.com/office/drawing/2017/model3d" xmlns:o="urn:schemas-microsoft-com:office:office" xmlns:oel="http://schemas.microsoft.com/office/2019/extlst" xmlns:r="http://schemas.openxmlformats.org/officeDocument/2006/relationships" xmlns:m="http://schemas.openxmlformats.org/officeDocument/2006/math" xmlns:v="urn:schemas-microsoft-com:vml" xmlns:wp14="http://schemas.microsoft.com/office/word/2010/wordprocessingDrawing" xmlns:wp="http://schemas.openxmlformats.org/drawingml/2006/wordprocessingDrawing" xmlns:w10="urn:schemas-microsoft-com:office:word" xmlns:w="http://schemas.openxmlformats.org/wordprocessingml/2006/main" xmlns:w14="http://schemas.microsoft.com/office/word/2010/wordml" xmlns:w15="http://schemas.microsoft.com/office/word/2012/wordml" xmlns:w16cex="http://schemas.microsoft.com/office/word/2018/wordml/cex" xmlns:w16cid="http://schemas.microsoft.com/office/word/2016/wordml/cid" xmlns:w16="http://schemas.microsoft.com/office/word/2018/wordml" xmlns:w16sdtdh="http://schemas.microsoft.com/office/word/2020/wordml/sdtdatahash" xmlns:w16se="http://schemas.microsoft.com/office/word/2015/wordml/symex" xmlns:wpg="http://schemas.microsoft.com/office/word/2010/wordprocessingGroup" xmlns:wpi="http://schemas.microsoft.com/office/word/2010/wordprocessingInk" xmlns:wne="http://schemas.microsoft.com/office/word/2006/wordml" xmlns:wps="http://schemas.microsoft.com/office/word/2010/wordprocessingShape" mc:Ignorable="w14 w15 w16se w16cid w16 w16cex w16sdtdh wp14">
   <w:abstractNum w:abstractNumId="0" w15:restartNumberingAfterBreak="0">
     <w:nsid w:val="04892215"/>
     <w:multiLevelType w:val="hybridMultilevel"/>
@@ -2330,19 +2260,19 @@
       <w:lvlJc w:val="left"/>
     </w:lvl>
   </w:abstractNum>
-  <w:num w:numId="1">
+  <w:num w:numId="1" w16cid:durableId="1654531074">
     <w:abstractNumId w:val="3"/>
   </w:num>
-  <w:num w:numId="2">
+  <w:num w:numId="2" w16cid:durableId="1884555754">
     <w:abstractNumId w:val="2"/>
   </w:num>
-  <w:num w:numId="3">
+  <w:num w:numId="3" w16cid:durableId="140582096">
     <w:abstractNumId w:val="1"/>
   </w:num>
-  <w:num w:numId="4">
+  <w:num w:numId="4" w16cid:durableId="1988896676">
     <w:abstractNumId w:val="4"/>
   </w:num>
-  <w:num w:numId="5">
+  <w:num w:numId="5" w16cid:durableId="1726100039">
     <w:abstractNumId w:val="0"/>
   </w:num>
 </w:numbering>

</xml_diff>